<commit_message>
Added raw data csv for unscaled provincial level data
</commit_message>
<xml_diff>
--- a/Data/commune/README_data.docx
+++ b/Data/commune/README_data.docx
@@ -3,43 +3,28 @@
 <w:document xmlns:wpc="http://schemas.microsoft.com/office/word/2010/wordprocessingCanvas" xmlns:cx="http://schemas.microsoft.com/office/drawing/2014/chartex" xmlns:cx1="http://schemas.microsoft.com/office/drawing/2015/9/8/chartex" xmlns:cx2="http://schemas.microsoft.com/office/drawing/2015/10/21/chartex" xmlns:cx3="http://schemas.microsoft.com/office/drawing/2016/5/9/chartex" xmlns:cx4="http://schemas.microsoft.com/office/drawing/2016/5/10/chartex" xmlns:cx5="http://schemas.microsoft.com/office/drawing/2016/5/11/chartex" xmlns:cx6="http://schemas.microsoft.com/office/drawing/2016/5/12/chartex" xmlns:cx7="http://schemas.microsoft.com/office/drawing/2016/5/13/chartex" xmlns:cx8="http://schemas.microsoft.com/office/drawing/2016/5/14/chartex" xmlns:mc="http://schemas.openxmlformats.org/markup-compatibility/2006" xmlns:aink="http://schemas.microsoft.com/office/drawing/2016/ink" xmlns:am3d="http://schemas.microsoft.com/office/drawing/2017/model3d" xmlns:o="urn:schemas-microsoft-com:office:office" xmlns:r="http://schemas.openxmlformats.org/officeDocument/2006/relationships" xmlns:m="http://schemas.openxmlformats.org/officeDocument/2006/math" xmlns:v="urn:schemas-microsoft-com:vml" xmlns:wp14="http://schemas.microsoft.com/office/word/2010/wordprocessingDrawing" xmlns:wp="http://schemas.openxmlformats.org/drawingml/2006/wordprocessingDrawing" xmlns:w10="urn:schemas-microsoft-com:office:word" xmlns:w="http://schemas.openxmlformats.org/wordprocessingml/2006/main" xmlns:w14="http://schemas.microsoft.com/office/word/2010/wordml" xmlns:w15="http://schemas.microsoft.com/office/word/2012/wordml" xmlns:w16cex="http://schemas.microsoft.com/office/word/2018/wordml/cex" xmlns:w16cid="http://schemas.microsoft.com/office/word/2016/wordml/cid" xmlns:w16="http://schemas.microsoft.com/office/word/2018/wordml" xmlns:w16se="http://schemas.microsoft.com/office/word/2015/wordml/symex" xmlns:wpg="http://schemas.microsoft.com/office/word/2010/wordprocessingGroup" xmlns:wpi="http://schemas.microsoft.com/office/word/2010/wordprocessingInk" xmlns:wne="http://schemas.microsoft.com/office/word/2006/wordml" xmlns:wps="http://schemas.microsoft.com/office/word/2010/wordprocessingShape" mc:Ignorable="w14 w15 w16se w16cid w16 w16cex wp14">
   <w:body>
     <w:p>
-      <w:proofErr w:type="spellStart"/>
       <w:r>
-        <w:t>Dat_use</w:t>
-      </w:r>
-      <w:proofErr w:type="spellEnd"/>
-      <w:r>
-        <w:t xml:space="preserve"> – this is the raw cleaned data, not scaled or centered. At the commune scale</w:t>
+        <w:t>Dat_use – this is the raw cleaned data, not scaled or centered. At the commune scale</w:t>
       </w:r>
     </w:p>
     <w:p>
       <w:r>
-        <w:t xml:space="preserve">Dat1 – this is the above data but </w:t>
+        <w:t>Dat1 – this is the above data but scaled</w:t>
       </w:r>
-      <w:proofErr w:type="gramStart"/>
-      <w:r>
-        <w:t>scaled</w:t>
-      </w:r>
-      <w:proofErr w:type="gramEnd"/>
     </w:p>
     <w:p>
       <w:r>
-        <w:t xml:space="preserve">Dat2 – this is the scaled data aggregated up to the Province </w:t>
+        <w:t>Dat_prov – this is the unscaled data aggregated up to the province level</w:t>
       </w:r>
-      <w:proofErr w:type="gramStart"/>
-      <w:r>
-        <w:t>level</w:t>
-      </w:r>
-      <w:proofErr w:type="gramEnd"/>
     </w:p>
     <w:p>
-      <w:proofErr w:type="spellStart"/>
       <w:r>
-        <w:t>Dat_cat</w:t>
+        <w:t>Dat2 – this is the scaled data aggregated up to the Province level</w:t>
       </w:r>
-      <w:proofErr w:type="spellEnd"/>
+    </w:p>
+    <w:p>
       <w:r>
-        <w:t xml:space="preserve"> – this is the provincial level data but with some (most) of the variables transformed to categorical variables. This was done by splitting the data into those observations on the left of the mean (“low”) and those on the right of the mean (“high”)</w:t>
+        <w:t>Dat_cat – this is the provincial level data but with some (most) of the variables transformed to categorical variables. This was done by splitting the data into those observations on the left of the mean (“low”) and those on the right of the mean (“high”)</w:t>
       </w:r>
     </w:p>
     <w:sectPr>

</xml_diff>